<commit_message>
Week3 Exercise Aarson Subba
</commit_message>
<xml_diff>
--- a/Practical week_02 Aarson.docx
+++ b/Practical week_02 Aarson.docx
@@ -184,28 +184,18 @@
           <w:sz w:val="20"/>
         </w:rPr>
       </w:pPr>
-    </w:p>
-    <w:p>
-      <w:pPr>
-        <w:pStyle w:val="BodyText"/>
-        <w:spacing w:before="3"/>
-        <w:rPr>
-          <w:b/>
-          <w:sz w:val="13"/>
-        </w:rPr>
-      </w:pPr>
       <w:r>
         <w:rPr>
           <w:noProof/>
         </w:rPr>
         <w:drawing>
-          <wp:anchor distT="0" distB="0" distL="0" distR="0" simplePos="0" relativeHeight="251670528" behindDoc="0" locked="0" layoutInCell="1" allowOverlap="1" wp14:anchorId="73BBE838" wp14:editId="0AC8A069">
+          <wp:anchor distT="0" distB="0" distL="0" distR="0" simplePos="0" relativeHeight="251670528" behindDoc="0" locked="0" layoutInCell="1" allowOverlap="1" wp14:anchorId="73BBE838" wp14:editId="6725F256">
             <wp:simplePos x="0" y="0"/>
             <wp:positionH relativeFrom="page">
-              <wp:posOffset>2895018</wp:posOffset>
+              <wp:posOffset>2783596</wp:posOffset>
             </wp:positionH>
             <wp:positionV relativeFrom="paragraph">
-              <wp:posOffset>122152</wp:posOffset>
+              <wp:posOffset>355894</wp:posOffset>
             </wp:positionV>
             <wp:extent cx="1993391" cy="1179576"/>
             <wp:effectExtent l="0" t="0" r="0" b="0"/>
@@ -246,6 +236,16 @@
     <w:p>
       <w:pPr>
         <w:pStyle w:val="BodyText"/>
+        <w:spacing w:before="3"/>
+        <w:rPr>
+          <w:b/>
+          <w:sz w:val="13"/>
+        </w:rPr>
+      </w:pPr>
+    </w:p>
+    <w:p>
+      <w:pPr>
+        <w:pStyle w:val="BodyText"/>
         <w:rPr>
           <w:b/>
           <w:sz w:val="34"/>
@@ -350,8 +350,13 @@
         <w:spacing w:before="169"/>
         <w:ind w:left="100"/>
       </w:pPr>
-      <w:r>
-        <w:t>Aarson Subba</w:t>
+      <w:proofErr w:type="spellStart"/>
+      <w:r>
+        <w:t>Aarson</w:t>
+      </w:r>
+      <w:proofErr w:type="spellEnd"/>
+      <w:r>
+        <w:t xml:space="preserve"> Subba</w:t>
       </w:r>
       <w:r>
         <w:tab/>
@@ -389,9 +394,11 @@
         <w:spacing w:line="272" w:lineRule="exact"/>
         <w:ind w:left="100"/>
       </w:pPr>
+      <w:proofErr w:type="spellStart"/>
       <w:r>
         <w:t>Bsc</w:t>
       </w:r>
+      <w:proofErr w:type="spellEnd"/>
       <w:r>
         <w:rPr>
           <w:spacing w:val="-5"/>
@@ -673,7 +680,16 @@
         <w:ind w:left="100"/>
       </w:pPr>
       <w:r>
-        <w:t>print(“The</w:t>
+        <w:t>P</w:t>
+      </w:r>
+      <w:r>
+        <w:t>rint</w:t>
+      </w:r>
+      <w:r>
+        <w:t xml:space="preserve"> </w:t>
+      </w:r>
+      <w:r>
+        <w:t>(“The</w:t>
       </w:r>
       <w:r>
         <w:rPr>
@@ -955,9 +971,14 @@
         <w:spacing w:before="71"/>
         <w:ind w:left="100"/>
       </w:pPr>
+      <w:proofErr w:type="gramStart"/>
       <w:r>
         <w:lastRenderedPageBreak/>
-        <w:t>print(“The</w:t>
+        <w:t>print(</w:t>
+      </w:r>
+      <w:proofErr w:type="gramEnd"/>
+      <w:r>
+        <w:t>“The</w:t>
       </w:r>
       <w:r>
         <w:rPr>
@@ -1313,8 +1334,13 @@
         </w:rPr>
         <w:t xml:space="preserve"> </w:t>
       </w:r>
-      <w:r>
-        <w:t>print(“The</w:t>
+      <w:proofErr w:type="gramStart"/>
+      <w:r>
+        <w:t>print(</w:t>
+      </w:r>
+      <w:proofErr w:type="gramEnd"/>
+      <w:r>
+        <w:t>“The</w:t>
       </w:r>
       <w:r>
         <w:rPr>
@@ -1449,8 +1475,13 @@
         </w:rPr>
         <w:t xml:space="preserve"> </w:t>
       </w:r>
-      <w:r>
-        <w:t>print(“The</w:t>
+      <w:proofErr w:type="gramStart"/>
+      <w:r>
+        <w:t>print(</w:t>
+      </w:r>
+      <w:proofErr w:type="gramEnd"/>
+      <w:r>
+        <w:t>“The</w:t>
       </w:r>
       <w:r>
         <w:rPr>
@@ -1619,8 +1650,13 @@
         </w:rPr>
         <w:t xml:space="preserve"> </w:t>
       </w:r>
-      <w:r>
-        <w:t>print(“The</w:t>
+      <w:proofErr w:type="gramStart"/>
+      <w:r>
+        <w:t>print(</w:t>
+      </w:r>
+      <w:proofErr w:type="gramEnd"/>
+      <w:r>
+        <w:t>“The</w:t>
       </w:r>
       <w:r>
         <w:rPr>
@@ -2052,9 +2088,11 @@
         </w:rPr>
         <w:t xml:space="preserve"> </w:t>
       </w:r>
+      <w:proofErr w:type="gramStart"/>
       <w:r>
         <w:t>add</w:t>
       </w:r>
+      <w:proofErr w:type="gramEnd"/>
       <w:r>
         <w:rPr>
           <w:spacing w:val="-2"/>
@@ -2090,6 +2128,9 @@
       </w:r>
       <w:r>
         <w:t>here</w:t>
+      </w:r>
+      <w:r>
+        <w:t xml:space="preserve"> </w:t>
       </w:r>
     </w:p>
     <w:p>
@@ -2207,8 +2248,13 @@
         <w:spacing w:before="169"/>
         <w:ind w:left="100"/>
       </w:pPr>
-      <w:r>
-        <w:t>Print(“The</w:t>
+      <w:proofErr w:type="gramStart"/>
+      <w:r>
+        <w:t>Print(</w:t>
+      </w:r>
+      <w:proofErr w:type="gramEnd"/>
+      <w:r>
+        <w:t>“The</w:t>
       </w:r>
       <w:r>
         <w:rPr>
@@ -2381,8 +2427,13 @@
         </w:rPr>
         <w:t xml:space="preserve"> </w:t>
       </w:r>
-      <w:r>
-        <w:t>type()</w:t>
+      <w:proofErr w:type="gramStart"/>
+      <w:r>
+        <w:t>type(</w:t>
+      </w:r>
+      <w:proofErr w:type="gramEnd"/>
+      <w:r>
+        <w:t>)</w:t>
       </w:r>
       <w:r>
         <w:rPr>
@@ -3178,7 +3229,15 @@
         <w:t>TASK</w:t>
       </w:r>
       <w:r>
-        <w:t>: Write some code that calls the print() function several times, displaying your</w:t>
+        <w:t xml:space="preserve">: Write some code that calls the </w:t>
+      </w:r>
+      <w:proofErr w:type="gramStart"/>
+      <w:r>
+        <w:t>print(</w:t>
+      </w:r>
+      <w:proofErr w:type="gramEnd"/>
+      <w:r>
+        <w:t>) function several times, displaying your</w:t>
       </w:r>
       <w:r>
         <w:rPr>
@@ -3187,7 +3246,15 @@
         <w:t xml:space="preserve"> </w:t>
       </w:r>
       <w:r>
-        <w:t>name, address and contact details. Add additional calls to the print() function which</w:t>
+        <w:t xml:space="preserve">name, address and contact details. Add additional calls to the </w:t>
+      </w:r>
+      <w:proofErr w:type="gramStart"/>
+      <w:r>
+        <w:t>print(</w:t>
+      </w:r>
+      <w:proofErr w:type="gramEnd"/>
+      <w:r>
+        <w:t>) function which</w:t>
       </w:r>
       <w:r>
         <w:rPr>
@@ -3330,8 +3397,13 @@
         </w:rPr>
         <w:t xml:space="preserve"> </w:t>
       </w:r>
-      <w:r>
-        <w:t>len()</w:t>
+      <w:proofErr w:type="spellStart"/>
+      <w:r>
+        <w:t>len</w:t>
+      </w:r>
+      <w:proofErr w:type="spellEnd"/>
+      <w:r>
+        <w:t>()</w:t>
       </w:r>
       <w:r>
         <w:rPr>
@@ -3374,9 +3446,11 @@
       <w:r>
         <w:t>Name= “</w:t>
       </w:r>
+      <w:proofErr w:type="spellStart"/>
       <w:r>
         <w:t>Aarson</w:t>
       </w:r>
+      <w:proofErr w:type="spellEnd"/>
       <w:r>
         <w:t>”</w:t>
       </w:r>
@@ -3404,6 +3478,7 @@
         </w:rPr>
         <w:t xml:space="preserve"> </w:t>
       </w:r>
+      <w:proofErr w:type="spellStart"/>
       <w:r>
         <w:t>cap</w:t>
       </w:r>
@@ -3419,6 +3494,7 @@
       <w:r>
         <w:t>city</w:t>
       </w:r>
+      <w:proofErr w:type="spellEnd"/>
       <w:r>
         <w:rPr>
           <w:spacing w:val="-57"/>
@@ -3511,8 +3587,26 @@
         </w:rPr>
         <w:t xml:space="preserve"> </w:t>
       </w:r>
-      <w:r>
-        <w:t>Name_length=len(Name)</w:t>
+      <w:proofErr w:type="spellStart"/>
+      <w:r>
+        <w:t>Name_length</w:t>
+      </w:r>
+      <w:proofErr w:type="spellEnd"/>
+      <w:r>
+        <w:t>=</w:t>
+      </w:r>
+      <w:proofErr w:type="spellStart"/>
+      <w:proofErr w:type="gramStart"/>
+      <w:r>
+        <w:t>len</w:t>
+      </w:r>
+      <w:proofErr w:type="spellEnd"/>
+      <w:r>
+        <w:t>(</w:t>
+      </w:r>
+      <w:proofErr w:type="gramEnd"/>
+      <w:r>
+        <w:t>Name)</w:t>
       </w:r>
     </w:p>
     <w:p>
@@ -3566,8 +3660,13 @@
         </w:rPr>
         <w:t xml:space="preserve"> </w:t>
       </w:r>
-      <w:r>
-        <w:t>Name_length)</w:t>
+      <w:proofErr w:type="spellStart"/>
+      <w:r>
+        <w:t>Name_length</w:t>
+      </w:r>
+      <w:proofErr w:type="spellEnd"/>
+      <w:r>
+        <w:t>)</w:t>
       </w:r>
     </w:p>
     <w:p>
@@ -3903,8 +4002,13 @@
         </w:rPr>
         <w:t xml:space="preserve"> </w:t>
       </w:r>
-      <w:r>
-        <w:t>input(“Enter</w:t>
+      <w:proofErr w:type="gramStart"/>
+      <w:r>
+        <w:t>input(</w:t>
+      </w:r>
+      <w:proofErr w:type="gramEnd"/>
+      <w:r>
+        <w:t>“Enter</w:t>
       </w:r>
       <w:r>
         <w:rPr>
@@ -3931,8 +4035,13 @@
         <w:spacing w:before="174"/>
         <w:ind w:left="100"/>
       </w:pPr>
-      <w:r>
-        <w:t>print(“in</w:t>
+      <w:proofErr w:type="gramStart"/>
+      <w:r>
+        <w:t>print(</w:t>
+      </w:r>
+      <w:proofErr w:type="gramEnd"/>
+      <w:r>
+        <w:t>“in</w:t>
       </w:r>
       <w:r>
         <w:rPr>
@@ -4076,8 +4185,13 @@
         </w:rPr>
         <w:t xml:space="preserve"> </w:t>
       </w:r>
-      <w:r>
-        <w:t>input()</w:t>
+      <w:proofErr w:type="gramStart"/>
+      <w:r>
+        <w:t>input(</w:t>
+      </w:r>
+      <w:proofErr w:type="gramEnd"/>
+      <w:r>
+        <w:t>)</w:t>
       </w:r>
       <w:r>
         <w:rPr>
@@ -4707,8 +4821,18 @@
         </w:rPr>
         <w:t xml:space="preserve"> </w:t>
       </w:r>
-      <w:r>
-        <w:t>is:”,c)</w:t>
+      <w:proofErr w:type="spellStart"/>
+      <w:r>
+        <w:t>is:</w:t>
+      </w:r>
+      <w:proofErr w:type="gramStart"/>
+      <w:r>
+        <w:t>”,c</w:t>
+      </w:r>
+      <w:proofErr w:type="spellEnd"/>
+      <w:proofErr w:type="gramEnd"/>
+      <w:r>
+        <w:t>)</w:t>
       </w:r>
     </w:p>
     <w:p>
@@ -5208,8 +5332,13 @@
         </w:rPr>
         <w:t xml:space="preserve"> </w:t>
       </w:r>
-      <w:r>
-        <w:t>print()</w:t>
+      <w:proofErr w:type="gramStart"/>
+      <w:r>
+        <w:t>print(</w:t>
+      </w:r>
+      <w:proofErr w:type="gramEnd"/>
+      <w:r>
+        <w:t>)</w:t>
       </w:r>
       <w:r>
         <w:rPr>
@@ -5362,7 +5491,15 @@
         <w:ind w:left="100" w:right="5221"/>
       </w:pPr>
       <w:r>
-        <w:t>This text includes characters such as ‘\’ ‘ “ ‘</w:t>
+        <w:t xml:space="preserve">This text includes characters such as ‘\’ </w:t>
+      </w:r>
+      <w:proofErr w:type="gramStart"/>
+      <w:r>
+        <w:t>‘ “</w:t>
+      </w:r>
+      <w:proofErr w:type="gramEnd"/>
+      <w:r>
+        <w:t xml:space="preserve"> ‘</w:t>
       </w:r>
       <w:r>
         <w:rPr>
@@ -5680,8 +5817,13 @@
         </w:rPr>
         <w:t xml:space="preserve"> </w:t>
       </w:r>
-      <w:r>
-        <w:t>print()</w:t>
+      <w:proofErr w:type="gramStart"/>
+      <w:r>
+        <w:t>print(</w:t>
+      </w:r>
+      <w:proofErr w:type="gramEnd"/>
+      <w:r>
+        <w:t>)</w:t>
       </w:r>
       <w:r>
         <w:rPr>
@@ -6210,7 +6352,15 @@
         <w:t>TASK</w:t>
       </w:r>
       <w:r>
-        <w:t>: Write some code that calls a print() function, which takes a single string argument</w:t>
+        <w:t xml:space="preserve">: Write some code that calls a </w:t>
+      </w:r>
+      <w:proofErr w:type="gramStart"/>
+      <w:r>
+        <w:t>print(</w:t>
+      </w:r>
+      <w:proofErr w:type="gramEnd"/>
+      <w:r>
+        <w:t>) function, which takes a single string argument</w:t>
       </w:r>
       <w:r>
         <w:rPr>
@@ -6560,9 +6710,11 @@
         </w:rPr>
         <w:t xml:space="preserve"> </w:t>
       </w:r>
+      <w:proofErr w:type="gramStart"/>
       <w:r>
         <w:t>lines,\n\n</w:t>
       </w:r>
+      <w:proofErr w:type="gramEnd"/>
       <w:r>
         <w:rPr>
           <w:spacing w:val="-1"/>
@@ -6755,6 +6907,7 @@
         </w:rPr>
         <w:t xml:space="preserve"> </w:t>
       </w:r>
+      <w:proofErr w:type="gramStart"/>
       <w:r>
         <w:t>surname</w:t>
       </w:r>
@@ -6765,6 +6918,7 @@
         </w:rPr>
         <w:t>[</w:t>
       </w:r>
+      <w:proofErr w:type="gramEnd"/>
       <w:r>
         <w:t>0]</w:t>
       </w:r>
@@ -7569,9 +7723,11 @@
         </w:rPr>
         <w:t xml:space="preserve"> </w:t>
       </w:r>
+      <w:proofErr w:type="spellStart"/>
       <w:r>
         <w:t>tenth_letter</w:t>
       </w:r>
+      <w:proofErr w:type="spellEnd"/>
       <w:r>
         <w:rPr>
           <w:spacing w:val="-11"/>
@@ -7587,8 +7743,13 @@
         </w:rPr>
         <w:t xml:space="preserve"> </w:t>
       </w:r>
-      <w:r>
-        <w:t>surname[9]</w:t>
+      <w:proofErr w:type="gramStart"/>
+      <w:r>
+        <w:t>surname[</w:t>
+      </w:r>
+      <w:proofErr w:type="gramEnd"/>
+      <w:r>
+        <w:t>9]</w:t>
       </w:r>
     </w:p>
     <w:p>
@@ -7608,8 +7769,13 @@
           <w:b/>
         </w:rPr>
       </w:pPr>
-      <w:r>
-        <w:t>print("Tenth</w:t>
+      <w:proofErr w:type="gramStart"/>
+      <w:r>
+        <w:t>print(</w:t>
+      </w:r>
+      <w:proofErr w:type="gramEnd"/>
+      <w:r>
+        <w:t>"Tenth</w:t>
       </w:r>
       <w:r>
         <w:rPr>
@@ -7653,9 +7819,11 @@
         </w:rPr>
         <w:t xml:space="preserve"> </w:t>
       </w:r>
+      <w:proofErr w:type="spellStart"/>
       <w:r>
         <w:t>tenth_letter</w:t>
       </w:r>
+      <w:proofErr w:type="spellEnd"/>
       <w:r>
         <w:rPr>
           <w:b/>
@@ -8139,8 +8307,13 @@
         </w:rPr>
         <w:t xml:space="preserve"> </w:t>
       </w:r>
-      <w:r>
-        <w:t>surname[1:4]</w:t>
+      <w:proofErr w:type="gramStart"/>
+      <w:r>
+        <w:t>surname[</w:t>
+      </w:r>
+      <w:proofErr w:type="gramEnd"/>
+      <w:r>
+        <w:t>1:4]</w:t>
       </w:r>
     </w:p>
     <w:p>
@@ -8880,11 +9053,18 @@
         <w:ind w:left="100"/>
       </w:pPr>
       <w:r>
-        <w:t>Surname=”</w:t>
-      </w:r>
+        <w:t>Surname</w:t>
+      </w:r>
+      <w:proofErr w:type="gramStart"/>
+      <w:r>
+        <w:t>=”</w:t>
+      </w:r>
+      <w:proofErr w:type="spellStart"/>
       <w:r>
         <w:t>Aarson</w:t>
       </w:r>
+      <w:proofErr w:type="spellEnd"/>
+      <w:proofErr w:type="gramEnd"/>
       <w:r>
         <w:t>”</w:t>
       </w:r>
@@ -8922,8 +9102,13 @@
         </w:rPr>
         <w:t xml:space="preserve"> </w:t>
       </w:r>
-      <w:r>
-        <w:t>surname[:-1]:</w:t>
+      <w:proofErr w:type="gramStart"/>
+      <w:r>
+        <w:t>surname[</w:t>
+      </w:r>
+      <w:proofErr w:type="gramEnd"/>
+      <w:r>
+        <w:t>:-1]:</w:t>
       </w:r>
       <w:r>
         <w:rPr>
@@ -8932,7 +9117,15 @@
         <w:t xml:space="preserve"> </w:t>
       </w:r>
       <w:r>
-        <w:t>print(char,end=’’)</w:t>
+        <w:t>print(</w:t>
+      </w:r>
+      <w:proofErr w:type="spellStart"/>
+      <w:r>
+        <w:t>char,end</w:t>
+      </w:r>
+      <w:proofErr w:type="spellEnd"/>
+      <w:r>
+        <w:t>=’’)</w:t>
       </w:r>
     </w:p>
     <w:p>
@@ -10316,7 +10509,15 @@
         <w:t xml:space="preserve"> </w:t>
       </w:r>
       <w:r>
-        <w:t>‘nums’</w:t>
+        <w:t>‘</w:t>
+      </w:r>
+      <w:proofErr w:type="spellStart"/>
+      <w:r>
+        <w:t>nums</w:t>
+      </w:r>
+      <w:proofErr w:type="spellEnd"/>
+      <w:r>
+        <w:t>’</w:t>
       </w:r>
       <w:r>
         <w:rPr>
@@ -10405,8 +10606,13 @@
         <w:spacing w:before="153"/>
         <w:ind w:left="160"/>
       </w:pPr>
-      <w:r>
-        <w:t>nums = [1,2,3]</w:t>
+      <w:proofErr w:type="spellStart"/>
+      <w:r>
+        <w:t>nums</w:t>
+      </w:r>
+      <w:proofErr w:type="spellEnd"/>
+      <w:r>
+        <w:t xml:space="preserve"> = [1,2,3]</w:t>
       </w:r>
       <w:r>
         <w:rPr>
@@ -11010,12 +11216,14 @@
         <w:spacing w:before="175"/>
         <w:ind w:left="100"/>
       </w:pPr>
+      <w:proofErr w:type="gramStart"/>
       <w:r>
         <w:rPr>
           <w:b/>
         </w:rPr>
         <w:t>Ans</w:t>
       </w:r>
+      <w:proofErr w:type="gramEnd"/>
       <w:r>
         <w:rPr>
           <w:b/>
@@ -11477,6 +11685,7 @@
         <w:spacing w:before="71"/>
         <w:ind w:left="100"/>
       </w:pPr>
+      <w:proofErr w:type="gramStart"/>
       <w:r>
         <w:rPr>
           <w:b/>
@@ -11484,6 +11693,7 @@
         <w:lastRenderedPageBreak/>
         <w:t>Ans</w:t>
       </w:r>
+      <w:proofErr w:type="gramEnd"/>
       <w:r>
         <w:rPr>
           <w:b/>

</xml_diff>